<commit_message>
added malformed lat/long as standalone script
</commit_message>
<xml_diff>
--- a/Documentation/How to Install and Use the USS .dat File Tool.docx
+++ b/Documentation/How to Install and Use the USS .dat File Tool.docx
@@ -930,10 +930,10 @@
           <w:noProof/>
         </w:rPr>
         <w:drawing>
-          <wp:inline distT="0" distB="0" distL="0" distR="0" wp14:anchorId="11C910AB" wp14:editId="3EA5FD36">
-            <wp:extent cx="3379622" cy="936590"/>
-            <wp:effectExtent l="0" t="0" r="0" b="0"/>
-            <wp:docPr id="4" name="Picture 4"/>
+          <wp:inline distT="0" distB="0" distL="0" distR="0" wp14:anchorId="31C47B06" wp14:editId="2B60B5CF">
+            <wp:extent cx="4048125" cy="1981200"/>
+            <wp:effectExtent l="0" t="0" r="9525" b="0"/>
+            <wp:docPr id="7" name="Picture 7"/>
             <wp:cNvGraphicFramePr>
               <a:graphicFrameLocks xmlns:a="http://schemas.openxmlformats.org/drawingml/2006/main" noChangeAspect="1"/>
             </wp:cNvGraphicFramePr>
@@ -941,23 +941,36 @@
               <a:graphicData uri="http://schemas.openxmlformats.org/drawingml/2006/picture">
                 <pic:pic xmlns:pic="http://schemas.openxmlformats.org/drawingml/2006/picture">
                   <pic:nvPicPr>
-                    <pic:cNvPr id="1" name=""/>
-                    <pic:cNvPicPr/>
+                    <pic:cNvPr id="0" name="Picture 1"/>
+                    <pic:cNvPicPr>
+                      <a:picLocks noChangeAspect="1" noChangeArrowheads="1"/>
+                    </pic:cNvPicPr>
                   </pic:nvPicPr>
                   <pic:blipFill>
-                    <a:blip r:embed="rId14"/>
+                    <a:blip r:embed="rId14">
+                      <a:extLst>
+                        <a:ext uri="{28A0092B-C50C-407E-A947-70E740481C1C}">
+                          <a14:useLocalDpi xmlns:a14="http://schemas.microsoft.com/office/drawing/2010/main" val="0"/>
+                        </a:ext>
+                      </a:extLst>
+                    </a:blip>
+                    <a:srcRect/>
                     <a:stretch>
                       <a:fillRect/>
                     </a:stretch>
                   </pic:blipFill>
-                  <pic:spPr>
+                  <pic:spPr bwMode="auto">
                     <a:xfrm>
                       <a:off x="0" y="0"/>
-                      <a:ext cx="3489472" cy="967033"/>
+                      <a:ext cx="4048125" cy="1981200"/>
                     </a:xfrm>
                     <a:prstGeom prst="rect">
                       <a:avLst/>
                     </a:prstGeom>
+                    <a:noFill/>
+                    <a:ln>
+                      <a:noFill/>
+                    </a:ln>
                   </pic:spPr>
                 </pic:pic>
               </a:graphicData>
@@ -1141,15 +1154,25 @@
           <w:szCs w:val="24"/>
         </w:rPr>
       </w:pPr>
+    </w:p>
+    <w:p>
+      <w:pPr>
+        <w:pStyle w:val="ListParagraph"/>
+        <w:rPr>
+          <w:sz w:val="24"/>
+          <w:szCs w:val="24"/>
+        </w:rPr>
+      </w:pPr>
       <w:r>
         <w:rPr>
           <w:noProof/>
         </w:rPr>
+        <w:lastRenderedPageBreak/>
         <w:drawing>
-          <wp:inline distT="0" distB="0" distL="0" distR="0" wp14:anchorId="272BCC3B" wp14:editId="3F1FF37B">
-            <wp:extent cx="3226003" cy="1119333"/>
-            <wp:effectExtent l="0" t="0" r="0" b="5080"/>
-            <wp:docPr id="15" name="Picture 15"/>
+          <wp:inline distT="0" distB="0" distL="0" distR="0" wp14:anchorId="05C22AB0" wp14:editId="6DE30149">
+            <wp:extent cx="4278223" cy="1857375"/>
+            <wp:effectExtent l="0" t="0" r="8255" b="0"/>
+            <wp:docPr id="17" name="Picture 17"/>
             <wp:cNvGraphicFramePr>
               <a:graphicFrameLocks xmlns:a="http://schemas.openxmlformats.org/drawingml/2006/main" noChangeAspect="1"/>
             </wp:cNvGraphicFramePr>
@@ -1157,23 +1180,36 @@
               <a:graphicData uri="http://schemas.openxmlformats.org/drawingml/2006/picture">
                 <pic:pic xmlns:pic="http://schemas.openxmlformats.org/drawingml/2006/picture">
                   <pic:nvPicPr>
-                    <pic:cNvPr id="1" name=""/>
-                    <pic:cNvPicPr/>
+                    <pic:cNvPr id="0" name="Picture 5"/>
+                    <pic:cNvPicPr>
+                      <a:picLocks noChangeAspect="1" noChangeArrowheads="1"/>
+                    </pic:cNvPicPr>
                   </pic:nvPicPr>
                   <pic:blipFill>
-                    <a:blip r:embed="rId16"/>
+                    <a:blip r:embed="rId16">
+                      <a:extLst>
+                        <a:ext uri="{28A0092B-C50C-407E-A947-70E740481C1C}">
+                          <a14:useLocalDpi xmlns:a14="http://schemas.microsoft.com/office/drawing/2010/main" val="0"/>
+                        </a:ext>
+                      </a:extLst>
+                    </a:blip>
+                    <a:srcRect/>
                     <a:stretch>
                       <a:fillRect/>
                     </a:stretch>
                   </pic:blipFill>
-                  <pic:spPr>
+                  <pic:spPr bwMode="auto">
                     <a:xfrm>
                       <a:off x="0" y="0"/>
-                      <a:ext cx="3280477" cy="1138234"/>
+                      <a:ext cx="4338467" cy="1883530"/>
                     </a:xfrm>
                     <a:prstGeom prst="rect">
                       <a:avLst/>
                     </a:prstGeom>
+                    <a:noFill/>
+                    <a:ln>
+                      <a:noFill/>
+                    </a:ln>
                   </pic:spPr>
                 </pic:pic>
               </a:graphicData>
@@ -1184,7 +1220,59 @@
     </w:p>
     <w:p>
       <w:pPr>
-        <w:pStyle w:val="ListParagraph"/>
+        <w:ind w:left="720"/>
+        <w:rPr>
+          <w:sz w:val="24"/>
+          <w:szCs w:val="24"/>
+        </w:rPr>
+      </w:pPr>
+      <w:r>
+        <w:rPr>
+          <w:b/>
+          <w:bCs/>
+          <w:sz w:val="24"/>
+          <w:szCs w:val="24"/>
+        </w:rPr>
+        <w:t>On</w:t>
+      </w:r>
+      <w:r>
+        <w:rPr>
+          <w:b/>
+          <w:bCs/>
+          <w:sz w:val="24"/>
+          <w:szCs w:val="24"/>
+        </w:rPr>
+        <w:t xml:space="preserve">ce the text file has been exported, the user is given the option to export the same list of </w:t>
+      </w:r>
+      <w:r>
+        <w:rPr>
+          <w:b/>
+          <w:bCs/>
+          <w:sz w:val="24"/>
+          <w:szCs w:val="24"/>
+        </w:rPr>
+        <w:t>customers</w:t>
+      </w:r>
+      <w:r>
+        <w:rPr>
+          <w:b/>
+          <w:bCs/>
+          <w:sz w:val="24"/>
+          <w:szCs w:val="24"/>
+        </w:rPr>
+        <w:t xml:space="preserve"> as a .csv</w:t>
+      </w:r>
+      <w:r>
+        <w:rPr>
+          <w:sz w:val="24"/>
+          <w:szCs w:val="24"/>
+        </w:rPr>
+        <w:t xml:space="preserve"> file for easy sorting. An example of such a file is shown below.</w:t>
+      </w:r>
+    </w:p>
+    <w:p>
+      <w:pPr>
+        <w:ind w:firstLine="720"/>
         <w:rPr>
           <w:sz w:val="24"/>
           <w:szCs w:val="24"/>
@@ -1195,10 +1283,10 @@
           <w:noProof/>
         </w:rPr>
         <w:drawing>
-          <wp:inline distT="0" distB="0" distL="0" distR="0" wp14:anchorId="41CDD4DA" wp14:editId="12DEFEB1">
-            <wp:extent cx="3546484" cy="892454"/>
-            <wp:effectExtent l="0" t="0" r="0" b="3175"/>
-            <wp:docPr id="8" name="Picture 8"/>
+          <wp:inline distT="0" distB="0" distL="0" distR="0" wp14:anchorId="706C2221" wp14:editId="3A457827">
+            <wp:extent cx="2844511" cy="1714500"/>
+            <wp:effectExtent l="0" t="0" r="0" b="0"/>
+            <wp:docPr id="19" name="Picture 19"/>
             <wp:cNvGraphicFramePr>
               <a:graphicFrameLocks xmlns:a="http://schemas.openxmlformats.org/drawingml/2006/main" noChangeAspect="1"/>
             </wp:cNvGraphicFramePr>
@@ -1206,23 +1294,36 @@
               <a:graphicData uri="http://schemas.openxmlformats.org/drawingml/2006/picture">
                 <pic:pic xmlns:pic="http://schemas.openxmlformats.org/drawingml/2006/picture">
                   <pic:nvPicPr>
-                    <pic:cNvPr id="1" name=""/>
-                    <pic:cNvPicPr/>
+                    <pic:cNvPr id="0" name="Picture 9"/>
+                    <pic:cNvPicPr>
+                      <a:picLocks noChangeAspect="1" noChangeArrowheads="1"/>
+                    </pic:cNvPicPr>
                   </pic:nvPicPr>
                   <pic:blipFill>
-                    <a:blip r:embed="rId17"/>
+                    <a:blip r:embed="rId17">
+                      <a:extLst>
+                        <a:ext uri="{28A0092B-C50C-407E-A947-70E740481C1C}">
+                          <a14:useLocalDpi xmlns:a14="http://schemas.microsoft.com/office/drawing/2010/main" val="0"/>
+                        </a:ext>
+                      </a:extLst>
+                    </a:blip>
+                    <a:srcRect/>
                     <a:stretch>
                       <a:fillRect/>
                     </a:stretch>
                   </pic:blipFill>
-                  <pic:spPr>
+                  <pic:spPr bwMode="auto">
                     <a:xfrm>
                       <a:off x="0" y="0"/>
-                      <a:ext cx="3701203" cy="931388"/>
+                      <a:ext cx="2862154" cy="1725134"/>
                     </a:xfrm>
                     <a:prstGeom prst="rect">
                       <a:avLst/>
                     </a:prstGeom>
+                    <a:noFill/>
+                    <a:ln>
+                      <a:noFill/>
+                    </a:ln>
                   </pic:spPr>
                 </pic:pic>
               </a:graphicData>
@@ -1233,7 +1334,20 @@
     </w:p>
     <w:p>
       <w:pPr>
-        <w:ind w:left="720"/>
+        <w:pStyle w:val="ListParagraph"/>
+        <w:rPr>
+          <w:sz w:val="24"/>
+          <w:szCs w:val="24"/>
+        </w:rPr>
+      </w:pPr>
+    </w:p>
+    <w:p>
+      <w:pPr>
+        <w:pStyle w:val="ListParagraph"/>
+        <w:numPr>
+          <w:ilvl w:val="0"/>
+          <w:numId w:val="2"/>
+        </w:numPr>
         <w:rPr>
           <w:sz w:val="24"/>
           <w:szCs w:val="24"/>
@@ -1246,47 +1360,61 @@
           <w:sz w:val="24"/>
           <w:szCs w:val="24"/>
         </w:rPr>
-        <w:lastRenderedPageBreak/>
-        <w:t>On</w:t>
-      </w:r>
-      <w:r>
-        <w:rPr>
-          <w:b/>
-          <w:bCs/>
-          <w:sz w:val="24"/>
-          <w:szCs w:val="24"/>
-        </w:rPr>
-        <w:t xml:space="preserve">ce the text file has been exported, the user is given the option to export the same list of </w:t>
-      </w:r>
-      <w:r>
-        <w:rPr>
-          <w:b/>
-          <w:bCs/>
-          <w:sz w:val="24"/>
-          <w:szCs w:val="24"/>
-        </w:rPr>
-        <w:t>customers</w:t>
-      </w:r>
-      <w:r>
-        <w:rPr>
-          <w:b/>
-          <w:bCs/>
-          <w:sz w:val="24"/>
-          <w:szCs w:val="24"/>
-        </w:rPr>
-        <w:t xml:space="preserve"> as a .csv</w:t>
-      </w:r>
-      <w:r>
-        <w:rPr>
-          <w:sz w:val="24"/>
-          <w:szCs w:val="24"/>
-        </w:rPr>
-        <w:t xml:space="preserve"> file for easy sorting. An example of such a file is shown below.</w:t>
-      </w:r>
-    </w:p>
-    <w:p>
-      <w:pPr>
-        <w:ind w:firstLine="720"/>
+        <w:t>Export meter type</w:t>
+      </w:r>
+      <w:r>
+        <w:rPr>
+          <w:sz w:val="24"/>
+          <w:szCs w:val="24"/>
+        </w:rPr>
+        <w:t xml:space="preserve">: </w:t>
+      </w:r>
+      <w:r>
+        <w:rPr>
+          <w:sz w:val="24"/>
+          <w:szCs w:val="24"/>
+        </w:rPr>
+        <w:t>S</w:t>
+      </w:r>
+      <w:r>
+        <w:rPr>
+          <w:sz w:val="24"/>
+          <w:szCs w:val="24"/>
+        </w:rPr>
+        <w:t xml:space="preserve">earches the download </w:t>
+      </w:r>
+      <w:r>
+        <w:rPr>
+          <w:sz w:val="24"/>
+          <w:szCs w:val="24"/>
+        </w:rPr>
+        <w:t>file and</w:t>
+      </w:r>
+      <w:r>
+        <w:rPr>
+          <w:sz w:val="24"/>
+          <w:szCs w:val="24"/>
+        </w:rPr>
+        <w:t xml:space="preserve"> exports </w:t>
+      </w:r>
+      <w:r>
+        <w:rPr>
+          <w:sz w:val="24"/>
+          <w:szCs w:val="24"/>
+        </w:rPr>
+        <w:t>the customer record of every customer who has a specified meter type in the RDG record to a text file.</w:t>
+      </w:r>
+      <w:r>
+        <w:rPr>
+          <w:sz w:val="24"/>
+          <w:szCs w:val="24"/>
+        </w:rPr>
+        <w:t xml:space="preserve"> </w:t>
+      </w:r>
+    </w:p>
+    <w:p>
+      <w:pPr>
+        <w:ind w:left="720"/>
         <w:rPr>
           <w:sz w:val="24"/>
           <w:szCs w:val="24"/>
@@ -1297,10 +1425,10 @@
           <w:noProof/>
         </w:rPr>
         <w:drawing>
-          <wp:inline distT="0" distB="0" distL="0" distR="0" wp14:anchorId="66C050AA" wp14:editId="0108B11D">
-            <wp:extent cx="3093057" cy="1136698"/>
-            <wp:effectExtent l="0" t="0" r="0" b="6350"/>
-            <wp:docPr id="9" name="Picture 9"/>
+          <wp:inline distT="0" distB="0" distL="0" distR="0" wp14:anchorId="33B67597" wp14:editId="3447BE79">
+            <wp:extent cx="4794636" cy="741734"/>
+            <wp:effectExtent l="0" t="0" r="6350" b="1270"/>
+            <wp:docPr id="10" name="Picture 10"/>
             <wp:cNvGraphicFramePr>
               <a:graphicFrameLocks xmlns:a="http://schemas.openxmlformats.org/drawingml/2006/main" noChangeAspect="1"/>
             </wp:cNvGraphicFramePr>
@@ -1320,135 +1448,6 @@
                   <pic:spPr>
                     <a:xfrm>
                       <a:off x="0" y="0"/>
-                      <a:ext cx="3139911" cy="1153917"/>
-                    </a:xfrm>
-                    <a:prstGeom prst="rect">
-                      <a:avLst/>
-                    </a:prstGeom>
-                  </pic:spPr>
-                </pic:pic>
-              </a:graphicData>
-            </a:graphic>
-          </wp:inline>
-        </w:drawing>
-      </w:r>
-    </w:p>
-    <w:p>
-      <w:pPr>
-        <w:pStyle w:val="ListParagraph"/>
-        <w:rPr>
-          <w:sz w:val="24"/>
-          <w:szCs w:val="24"/>
-        </w:rPr>
-      </w:pPr>
-    </w:p>
-    <w:p>
-      <w:pPr>
-        <w:pStyle w:val="ListParagraph"/>
-        <w:numPr>
-          <w:ilvl w:val="0"/>
-          <w:numId w:val="2"/>
-        </w:numPr>
-        <w:rPr>
-          <w:sz w:val="24"/>
-          <w:szCs w:val="24"/>
-        </w:rPr>
-      </w:pPr>
-      <w:r>
-        <w:rPr>
-          <w:b/>
-          <w:bCs/>
-          <w:sz w:val="24"/>
-          <w:szCs w:val="24"/>
-        </w:rPr>
-        <w:t>Export meter type</w:t>
-      </w:r>
-      <w:r>
-        <w:rPr>
-          <w:sz w:val="24"/>
-          <w:szCs w:val="24"/>
-        </w:rPr>
-        <w:t xml:space="preserve">: </w:t>
-      </w:r>
-      <w:r>
-        <w:rPr>
-          <w:sz w:val="24"/>
-          <w:szCs w:val="24"/>
-        </w:rPr>
-        <w:t>S</w:t>
-      </w:r>
-      <w:r>
-        <w:rPr>
-          <w:sz w:val="24"/>
-          <w:szCs w:val="24"/>
-        </w:rPr>
-        <w:t xml:space="preserve">earches the download </w:t>
-      </w:r>
-      <w:r>
-        <w:rPr>
-          <w:sz w:val="24"/>
-          <w:szCs w:val="24"/>
-        </w:rPr>
-        <w:t>file and</w:t>
-      </w:r>
-      <w:r>
-        <w:rPr>
-          <w:sz w:val="24"/>
-          <w:szCs w:val="24"/>
-        </w:rPr>
-        <w:t xml:space="preserve"> exports </w:t>
-      </w:r>
-      <w:r>
-        <w:rPr>
-          <w:sz w:val="24"/>
-          <w:szCs w:val="24"/>
-        </w:rPr>
-        <w:t>the customer record of every customer who has a specified meter type in the RDG record to a text file.</w:t>
-      </w:r>
-      <w:r>
-        <w:rPr>
-          <w:sz w:val="24"/>
-          <w:szCs w:val="24"/>
-        </w:rPr>
-        <w:t xml:space="preserve"> </w:t>
-      </w:r>
-    </w:p>
-    <w:p>
-      <w:pPr>
-        <w:ind w:left="720"/>
-        <w:rPr>
-          <w:sz w:val="24"/>
-          <w:szCs w:val="24"/>
-        </w:rPr>
-      </w:pPr>
-      <w:r>
-        <w:rPr>
-          <w:noProof/>
-        </w:rPr>
-        <w:drawing>
-          <wp:inline distT="0" distB="0" distL="0" distR="0" wp14:anchorId="33B67597" wp14:editId="3447BE79">
-            <wp:extent cx="4794636" cy="741734"/>
-            <wp:effectExtent l="0" t="0" r="6350" b="1270"/>
-            <wp:docPr id="10" name="Picture 10"/>
-            <wp:cNvGraphicFramePr>
-              <a:graphicFrameLocks xmlns:a="http://schemas.openxmlformats.org/drawingml/2006/main" noChangeAspect="1"/>
-            </wp:cNvGraphicFramePr>
-            <a:graphic xmlns:a="http://schemas.openxmlformats.org/drawingml/2006/main">
-              <a:graphicData uri="http://schemas.openxmlformats.org/drawingml/2006/picture">
-                <pic:pic xmlns:pic="http://schemas.openxmlformats.org/drawingml/2006/picture">
-                  <pic:nvPicPr>
-                    <pic:cNvPr id="1" name=""/>
-                    <pic:cNvPicPr/>
-                  </pic:nvPicPr>
-                  <pic:blipFill>
-                    <a:blip r:embed="rId19"/>
-                    <a:stretch>
-                      <a:fillRect/>
-                    </a:stretch>
-                  </pic:blipFill>
-                  <pic:spPr>
-                    <a:xfrm>
-                      <a:off x="0" y="0"/>
                       <a:ext cx="4917449" cy="760733"/>
                     </a:xfrm>
                     <a:prstGeom prst="rect">
@@ -1505,10 +1504,10 @@
           <w:noProof/>
         </w:rPr>
         <w:drawing>
-          <wp:inline distT="0" distB="0" distL="0" distR="0" wp14:anchorId="37859496" wp14:editId="7CC9F91F">
-            <wp:extent cx="3913632" cy="1052906"/>
+          <wp:inline distT="0" distB="0" distL="0" distR="0" wp14:anchorId="384D3FE6" wp14:editId="6869B8A0">
+            <wp:extent cx="4630674" cy="981075"/>
             <wp:effectExtent l="0" t="0" r="0" b="0"/>
-            <wp:docPr id="13" name="Picture 13"/>
+            <wp:docPr id="21" name="Picture 21"/>
             <wp:cNvGraphicFramePr>
               <a:graphicFrameLocks xmlns:a="http://schemas.openxmlformats.org/drawingml/2006/main" noChangeAspect="1"/>
             </wp:cNvGraphicFramePr>
@@ -1516,23 +1515,36 @@
               <a:graphicData uri="http://schemas.openxmlformats.org/drawingml/2006/picture">
                 <pic:pic xmlns:pic="http://schemas.openxmlformats.org/drawingml/2006/picture">
                   <pic:nvPicPr>
-                    <pic:cNvPr id="1" name=""/>
-                    <pic:cNvPicPr/>
+                    <pic:cNvPr id="0" name="Picture 13"/>
+                    <pic:cNvPicPr>
+                      <a:picLocks noChangeAspect="1" noChangeArrowheads="1"/>
+                    </pic:cNvPicPr>
                   </pic:nvPicPr>
                   <pic:blipFill>
-                    <a:blip r:embed="rId20"/>
+                    <a:blip r:embed="rId19">
+                      <a:extLst>
+                        <a:ext uri="{28A0092B-C50C-407E-A947-70E740481C1C}">
+                          <a14:useLocalDpi xmlns:a14="http://schemas.microsoft.com/office/drawing/2010/main" val="0"/>
+                        </a:ext>
+                      </a:extLst>
+                    </a:blip>
+                    <a:srcRect/>
                     <a:stretch>
                       <a:fillRect/>
                     </a:stretch>
                   </pic:blipFill>
-                  <pic:spPr>
+                  <pic:spPr bwMode="auto">
                     <a:xfrm>
                       <a:off x="0" y="0"/>
-                      <a:ext cx="4000341" cy="1076234"/>
+                      <a:ext cx="4641606" cy="983391"/>
                     </a:xfrm>
                     <a:prstGeom prst="rect">
                       <a:avLst/>
                     </a:prstGeom>
+                    <a:noFill/>
+                    <a:ln>
+                      <a:noFill/>
+                    </a:ln>
                   </pic:spPr>
                 </pic:pic>
               </a:graphicData>
@@ -1542,8 +1554,8 @@
       </w:r>
     </w:p>
     <w:sectPr>
-      <w:headerReference w:type="default" r:id="rId21"/>
-      <w:footerReference w:type="default" r:id="rId22"/>
+      <w:headerReference w:type="default" r:id="rId20"/>
+      <w:footerReference w:type="default" r:id="rId21"/>
       <w:pgSz w:w="12240" w:h="15840"/>
       <w:pgMar w:top="1440" w:right="1440" w:bottom="1440" w:left="1440" w:header="720" w:footer="720" w:gutter="0"/>
       <w:cols w:space="720"/>

</xml_diff>